<commit_message>
Update Chapter 19 Multiple Document Interface.docx
</commit_message>
<xml_diff>
--- a/21 ... Chapter 19 Multiple Document Interface/Chapter 19 Multiple Document Interface.docx
+++ b/21 ... Chapter 19 Multiple Document Interface/Chapter 19 Multiple Document Interface.docx
@@ -509,6 +509,13 @@
       </w:r>
     </w:p>
     <w:p>
+      <w:pPr>
+        <w:pStyle w:val="ListParagraph"/>
+        <w:numPr>
+          <w:ilvl w:val="0"/>
+          <w:numId w:val="16"/>
+        </w:numPr>
+      </w:pPr>
       <w:r>
         <w:rPr>
           <w:color w:val="9933FF"/>
@@ -520,6 +527,13 @@
       </w:r>
     </w:p>
     <w:p>
+      <w:pPr>
+        <w:pStyle w:val="ListParagraph"/>
+        <w:numPr>
+          <w:ilvl w:val="0"/>
+          <w:numId w:val="16"/>
+        </w:numPr>
+      </w:pPr>
       <w:r>
         <w:rPr>
           <w:color w:val="9933FF"/>
@@ -531,6 +545,13 @@
       </w:r>
     </w:p>
     <w:p>
+      <w:pPr>
+        <w:pStyle w:val="ListParagraph"/>
+        <w:numPr>
+          <w:ilvl w:val="0"/>
+          <w:numId w:val="16"/>
+        </w:numPr>
+      </w:pPr>
       <w:r>
         <w:rPr>
           <w:color w:val="9933FF"/>
@@ -543,9 +564,673 @@
     </w:p>
     <w:p/>
     <w:p/>
+    <w:p>
+      <w:pPr>
+        <w:pStyle w:val="Style2"/>
+      </w:pPr>
+      <w:r>
+        <w:lastRenderedPageBreak/>
+        <w:t>BEYOND INITIAL IMPRESSIONS:</w:t>
+      </w:r>
+    </w:p>
+    <w:p>
+      <w:r>
+        <w:t xml:space="preserve">While </w:t>
+      </w:r>
+      <w:r>
+        <w:rPr>
+          <w:color w:val="0000CC"/>
+        </w:rPr>
+        <w:t>Multiple-Document Interface (MDI) might seem straightforward at first glance</w:t>
+      </w:r>
+      <w:r>
+        <w:t>, it quickly reveals a nuanced set of complexities that demand careful attention from developers. Let's delve deeper into the key elements and considerations involved in crafting effective MDI applications.</w:t>
+      </w:r>
+    </w:p>
     <w:p/>
+    <w:p>
+      <w:pPr>
+        <w:pStyle w:val="Style1"/>
+      </w:pPr>
+      <w:r>
+        <w:t>Unveiling the Nuances:</w:t>
+      </w:r>
+    </w:p>
+    <w:p>
+      <w:pPr>
+        <w:pStyle w:val="Style3"/>
+      </w:pPr>
+      <w:r>
+        <w:t>Minimized Windows:</w:t>
+      </w:r>
+    </w:p>
+    <w:p>
+      <w:pPr>
+        <w:pStyle w:val="ListParagraph"/>
+        <w:numPr>
+          <w:ilvl w:val="0"/>
+          <w:numId w:val="10"/>
+        </w:numPr>
+      </w:pPr>
+      <w:r>
+        <w:t>These windows gracefully tuck themselves away as compact title bars with icons, residing at the bottom of the workspace.</w:t>
+      </w:r>
+    </w:p>
+    <w:p>
+      <w:pPr>
+        <w:pStyle w:val="ListParagraph"/>
+        <w:numPr>
+          <w:ilvl w:val="0"/>
+          <w:numId w:val="10"/>
+        </w:numPr>
+      </w:pPr>
+      <w:r>
+        <w:t>To aid visual clarity, they typically adopt distinct icons from the main application window, ensuring easy differentiation.</w:t>
+      </w:r>
+    </w:p>
+    <w:p>
+      <w:r>
+        <w:rPr>
+          <w:noProof/>
+        </w:rPr>
+        <w:drawing>
+          <wp:inline distT="0" distB="0" distL="0" distR="0" wp14:anchorId="0F605FAF" wp14:editId="33124FB2">
+            <wp:extent cx="2046899" cy="1580083"/>
+            <wp:effectExtent l="0" t="0" r="0" b="1270"/>
+            <wp:docPr id="2" name="Picture 2" descr="What Does Minimize Mean On A Computer"/>
+            <wp:cNvGraphicFramePr>
+              <a:graphicFrameLocks xmlns:a="http://schemas.openxmlformats.org/drawingml/2006/main" noChangeAspect="1"/>
+            </wp:cNvGraphicFramePr>
+            <a:graphic xmlns:a="http://schemas.openxmlformats.org/drawingml/2006/main">
+              <a:graphicData uri="http://schemas.openxmlformats.org/drawingml/2006/picture">
+                <pic:pic xmlns:pic="http://schemas.openxmlformats.org/drawingml/2006/picture">
+                  <pic:nvPicPr>
+                    <pic:cNvPr id="0" name="Picture 3" descr="What Does Minimize Mean On A Computer"/>
+                    <pic:cNvPicPr>
+                      <a:picLocks noChangeAspect="1" noChangeArrowheads="1"/>
+                    </pic:cNvPicPr>
+                  </pic:nvPicPr>
+                  <pic:blipFill>
+                    <a:blip r:embed="rId5">
+                      <a:extLst>
+                        <a:ext uri="{28A0092B-C50C-407E-A947-70E740481C1C}">
+                          <a14:useLocalDpi xmlns:a14="http://schemas.microsoft.com/office/drawing/2010/main" val="0"/>
+                        </a:ext>
+                      </a:extLst>
+                    </a:blip>
+                    <a:srcRect/>
+                    <a:stretch>
+                      <a:fillRect/>
+                    </a:stretch>
+                  </pic:blipFill>
+                  <pic:spPr bwMode="auto">
+                    <a:xfrm>
+                      <a:off x="0" y="0"/>
+                      <a:ext cx="2055269" cy="1586544"/>
+                    </a:xfrm>
+                    <a:prstGeom prst="rect">
+                      <a:avLst/>
+                    </a:prstGeom>
+                    <a:noFill/>
+                    <a:ln>
+                      <a:noFill/>
+                    </a:ln>
+                  </pic:spPr>
+                </pic:pic>
+              </a:graphicData>
+            </a:graphic>
+          </wp:inline>
+        </w:drawing>
+      </w:r>
+    </w:p>
+    <w:p>
+      <w:pPr>
+        <w:pStyle w:val="Style3"/>
+      </w:pPr>
+      <w:r>
+        <w:t>Maximized Windows:</w:t>
+      </w:r>
+    </w:p>
+    <w:p>
+      <w:pPr>
+        <w:pStyle w:val="ListParagraph"/>
+        <w:numPr>
+          <w:ilvl w:val="0"/>
+          <w:numId w:val="11"/>
+        </w:numPr>
+      </w:pPr>
+      <w:r>
+        <w:t>In this state, they seamlessly blend their title bars with the main window's, effectively appending document filenames for a cohesive display.</w:t>
+      </w:r>
+    </w:p>
+    <w:p>
+      <w:pPr>
+        <w:pStyle w:val="ListParagraph"/>
+        <w:numPr>
+          <w:ilvl w:val="0"/>
+          <w:numId w:val="11"/>
+        </w:numPr>
+      </w:pPr>
+      <w:r>
+        <w:t>System menu icons and close buttons relocate to the main window's menu bar, maintaining a unified interface while preserving access to essential controls.</w:t>
+      </w:r>
+    </w:p>
+    <w:p>
+      <w:r>
+        <w:rPr>
+          <w:noProof/>
+        </w:rPr>
+        <w:drawing>
+          <wp:inline distT="0" distB="0" distL="0" distR="0" wp14:anchorId="6B046EBE" wp14:editId="1E077503">
+            <wp:extent cx="4081882" cy="2386768"/>
+            <wp:effectExtent l="0" t="0" r="0" b="0"/>
+            <wp:docPr id="1" name="Picture 1" descr="Microsoft's WSL will allow us to run Linux apps with GUI | Ubunlog"/>
+            <wp:cNvGraphicFramePr>
+              <a:graphicFrameLocks xmlns:a="http://schemas.openxmlformats.org/drawingml/2006/main" noChangeAspect="1"/>
+            </wp:cNvGraphicFramePr>
+            <a:graphic xmlns:a="http://schemas.openxmlformats.org/drawingml/2006/main">
+              <a:graphicData uri="http://schemas.openxmlformats.org/drawingml/2006/picture">
+                <pic:pic xmlns:pic="http://schemas.openxmlformats.org/drawingml/2006/picture">
+                  <pic:nvPicPr>
+                    <pic:cNvPr id="0" name="Picture 1" descr="Microsoft's WSL will allow us to run Linux apps with GUI | Ubunlog"/>
+                    <pic:cNvPicPr>
+                      <a:picLocks noChangeAspect="1" noChangeArrowheads="1"/>
+                    </pic:cNvPicPr>
+                  </pic:nvPicPr>
+                  <pic:blipFill>
+                    <a:blip r:embed="rId6" cstate="print">
+                      <a:extLst>
+                        <a:ext uri="{28A0092B-C50C-407E-A947-70E740481C1C}">
+                          <a14:useLocalDpi xmlns:a14="http://schemas.microsoft.com/office/drawing/2010/main" val="0"/>
+                        </a:ext>
+                      </a:extLst>
+                    </a:blip>
+                    <a:srcRect/>
+                    <a:stretch>
+                      <a:fillRect/>
+                    </a:stretch>
+                  </pic:blipFill>
+                  <pic:spPr bwMode="auto">
+                    <a:xfrm>
+                      <a:off x="0" y="0"/>
+                      <a:ext cx="4100706" cy="2397775"/>
+                    </a:xfrm>
+                    <a:prstGeom prst="rect">
+                      <a:avLst/>
+                    </a:prstGeom>
+                    <a:noFill/>
+                    <a:ln>
+                      <a:noFill/>
+                    </a:ln>
+                  </pic:spPr>
+                </pic:pic>
+              </a:graphicData>
+            </a:graphic>
+          </wp:inline>
+        </w:drawing>
+      </w:r>
+    </w:p>
+    <w:p>
+      <w:pPr>
+        <w:pStyle w:val="Style3"/>
+      </w:pPr>
+      <w:r>
+        <w:lastRenderedPageBreak/>
+        <w:t>Keyboard Shortcuts for Efficiency:</w:t>
+      </w:r>
+    </w:p>
+    <w:p>
+      <w:pPr>
+        <w:pStyle w:val="ListParagraph"/>
+        <w:numPr>
+          <w:ilvl w:val="0"/>
+          <w:numId w:val="12"/>
+        </w:numPr>
+      </w:pPr>
+      <w:r>
+        <w:t>Ctrl+F4 offers a swift way to close document windows, while Alt+F4 retains its traditional role of closing the main application window.</w:t>
+      </w:r>
+    </w:p>
+    <w:p>
+      <w:pPr>
+        <w:pStyle w:val="ListParagraph"/>
+        <w:numPr>
+          <w:ilvl w:val="0"/>
+          <w:numId w:val="12"/>
+        </w:numPr>
+      </w:pPr>
+      <w:r>
+        <w:t>Ctrl+F6 enables effortless switching between child windows, promoting fluid navigation.</w:t>
+      </w:r>
+    </w:p>
+    <w:p>
+      <w:pPr>
+        <w:pStyle w:val="ListParagraph"/>
+        <w:numPr>
+          <w:ilvl w:val="0"/>
+          <w:numId w:val="12"/>
+        </w:numPr>
+      </w:pPr>
+      <w:r>
+        <w:t>Alt+Spacebar remains dedicated to invoking the main window's system menu, and Alt+- (minus) unlocks the active child window's system menu for granular control.</w:t>
+      </w:r>
+    </w:p>
+    <w:p>
+      <w:r>
+        <w:rPr>
+          <w:noProof/>
+        </w:rPr>
+        <w:drawing>
+          <wp:inline distT="0" distB="0" distL="0" distR="0" wp14:anchorId="16F8FB50" wp14:editId="62ECBA27">
+            <wp:extent cx="4069730" cy="2289658"/>
+            <wp:effectExtent l="0" t="0" r="6985" b="0"/>
+            <wp:docPr id="3" name="Picture 3" descr="Best gaming keyboard 2023: the top mechanical and wireless keyboards for  gaming | Rock Paper Shotgun"/>
+            <wp:cNvGraphicFramePr>
+              <a:graphicFrameLocks xmlns:a="http://schemas.openxmlformats.org/drawingml/2006/main" noChangeAspect="1"/>
+            </wp:cNvGraphicFramePr>
+            <a:graphic xmlns:a="http://schemas.openxmlformats.org/drawingml/2006/main">
+              <a:graphicData uri="http://schemas.openxmlformats.org/drawingml/2006/picture">
+                <pic:pic xmlns:pic="http://schemas.openxmlformats.org/drawingml/2006/picture">
+                  <pic:nvPicPr>
+                    <pic:cNvPr id="0" name="Picture 5" descr="Best gaming keyboard 2023: the top mechanical and wireless keyboards for  gaming | Rock Paper Shotgun"/>
+                    <pic:cNvPicPr>
+                      <a:picLocks noChangeAspect="1" noChangeArrowheads="1"/>
+                    </pic:cNvPicPr>
+                  </pic:nvPicPr>
+                  <pic:blipFill>
+                    <a:blip r:embed="rId7" cstate="print">
+                      <a:extLst>
+                        <a:ext uri="{28A0092B-C50C-407E-A947-70E740481C1C}">
+                          <a14:useLocalDpi xmlns:a14="http://schemas.microsoft.com/office/drawing/2010/main" val="0"/>
+                        </a:ext>
+                      </a:extLst>
+                    </a:blip>
+                    <a:srcRect/>
+                    <a:stretch>
+                      <a:fillRect/>
+                    </a:stretch>
+                  </pic:blipFill>
+                  <pic:spPr bwMode="auto">
+                    <a:xfrm>
+                      <a:off x="0" y="0"/>
+                      <a:ext cx="4072951" cy="2291470"/>
+                    </a:xfrm>
+                    <a:prstGeom prst="rect">
+                      <a:avLst/>
+                    </a:prstGeom>
+                    <a:noFill/>
+                    <a:ln>
+                      <a:noFill/>
+                    </a:ln>
+                  </pic:spPr>
+                </pic:pic>
+              </a:graphicData>
+            </a:graphic>
+          </wp:inline>
+        </w:drawing>
+      </w:r>
+    </w:p>
+    <w:p>
+      <w:pPr>
+        <w:pStyle w:val="Style3"/>
+      </w:pPr>
+      <w:r>
+        <w:t>Menu Navigation: A Unified Journey:</w:t>
+      </w:r>
+    </w:p>
+    <w:p>
+      <w:pPr>
+        <w:pStyle w:val="ListParagraph"/>
+        <w:numPr>
+          <w:ilvl w:val="0"/>
+          <w:numId w:val="13"/>
+        </w:numPr>
+      </w:pPr>
+      <w:r>
+        <w:rPr>
+          <w:color w:val="CC00CC"/>
+        </w:rPr>
+        <w:t xml:space="preserve">Cursor keys </w:t>
+      </w:r>
+      <w:r>
+        <w:t>gracefully guide users through MDI menus, initiating their journey at the application system menu, then gracefully transitioning to the active document system menu, before finally arriving at the first item on the main menu bar. This intuitive flow promotes a cohesive user experience.</w:t>
+      </w:r>
+    </w:p>
+    <w:p>
+      <w:r>
+        <w:rPr>
+          <w:noProof/>
+        </w:rPr>
+        <w:drawing>
+          <wp:inline distT="0" distB="0" distL="0" distR="0" wp14:anchorId="77DBE010" wp14:editId="7A86A586">
+            <wp:extent cx="4025082" cy="2684678"/>
+            <wp:effectExtent l="0" t="0" r="0" b="1905"/>
+            <wp:docPr id="4" name="Picture 4" descr="Navigation Menu Bar with Smooth Scrolling Effect using HTML, CSS &amp;  JavaScript"/>
+            <wp:cNvGraphicFramePr>
+              <a:graphicFrameLocks xmlns:a="http://schemas.openxmlformats.org/drawingml/2006/main" noChangeAspect="1"/>
+            </wp:cNvGraphicFramePr>
+            <a:graphic xmlns:a="http://schemas.openxmlformats.org/drawingml/2006/main">
+              <a:graphicData uri="http://schemas.openxmlformats.org/drawingml/2006/picture">
+                <pic:pic xmlns:pic="http://schemas.openxmlformats.org/drawingml/2006/picture">
+                  <pic:nvPicPr>
+                    <pic:cNvPr id="0" name="Picture 7" descr="Navigation Menu Bar with Smooth Scrolling Effect using HTML, CSS &amp;  JavaScript"/>
+                    <pic:cNvPicPr>
+                      <a:picLocks noChangeAspect="1" noChangeArrowheads="1"/>
+                    </pic:cNvPicPr>
+                  </pic:nvPicPr>
+                  <pic:blipFill>
+                    <a:blip r:embed="rId8">
+                      <a:extLst>
+                        <a:ext uri="{28A0092B-C50C-407E-A947-70E740481C1C}">
+                          <a14:useLocalDpi xmlns:a14="http://schemas.microsoft.com/office/drawing/2010/main" val="0"/>
+                        </a:ext>
+                      </a:extLst>
+                    </a:blip>
+                    <a:srcRect/>
+                    <a:stretch>
+                      <a:fillRect/>
+                    </a:stretch>
+                  </pic:blipFill>
+                  <pic:spPr bwMode="auto">
+                    <a:xfrm>
+                      <a:off x="0" y="0"/>
+                      <a:ext cx="4031893" cy="2689221"/>
+                    </a:xfrm>
+                    <a:prstGeom prst="rect">
+                      <a:avLst/>
+                    </a:prstGeom>
+                    <a:noFill/>
+                    <a:ln>
+                      <a:noFill/>
+                    </a:ln>
+                  </pic:spPr>
+                </pic:pic>
+              </a:graphicData>
+            </a:graphic>
+          </wp:inline>
+        </w:drawing>
+      </w:r>
+    </w:p>
+    <w:p>
+      <w:pPr>
+        <w:pStyle w:val="Style3"/>
+      </w:pPr>
+    </w:p>
+    <w:p>
+      <w:pPr>
+        <w:pStyle w:val="Style3"/>
+      </w:pPr>
+      <w:r>
+        <w:lastRenderedPageBreak/>
+        <w:t>Context-Aware Menus:</w:t>
+      </w:r>
+    </w:p>
+    <w:p>
+      <w:pPr>
+        <w:pStyle w:val="ListParagraph"/>
+        <w:numPr>
+          <w:ilvl w:val="0"/>
+          <w:numId w:val="13"/>
+        </w:numPr>
+      </w:pPr>
+      <w:r>
+        <w:t>Intelligent applications dynamically adapt their menus based on the active document's type, ensuring that only relevant actions are presented.</w:t>
+      </w:r>
+    </w:p>
+    <w:p>
+      <w:pPr>
+        <w:pStyle w:val="ListParagraph"/>
+        <w:numPr>
+          <w:ilvl w:val="0"/>
+          <w:numId w:val="13"/>
+        </w:numPr>
+      </w:pPr>
+      <w:r>
+        <w:t>This responsiveness extends to the absence of document windows, where menus gracefully streamline to showcase options for opening or creating new documents, minimizing clutter and guiding users towards primary tasks.</w:t>
+      </w:r>
+    </w:p>
+    <w:p>
+      <w:r>
+        <w:rPr>
+          <w:noProof/>
+        </w:rPr>
+        <w:drawing>
+          <wp:inline distT="0" distB="0" distL="0" distR="0" wp14:anchorId="5225E017" wp14:editId="703066D8">
+            <wp:extent cx="3152851" cy="1775162"/>
+            <wp:effectExtent l="0" t="0" r="0" b="0"/>
+            <wp:docPr id="5" name="Picture 5" descr="How to Create Responsive Navigation Bar Using HTML and CSS | Header HTML  CSS | Responsive Website - YouTube"/>
+            <wp:cNvGraphicFramePr>
+              <a:graphicFrameLocks xmlns:a="http://schemas.openxmlformats.org/drawingml/2006/main" noChangeAspect="1"/>
+            </wp:cNvGraphicFramePr>
+            <a:graphic xmlns:a="http://schemas.openxmlformats.org/drawingml/2006/main">
+              <a:graphicData uri="http://schemas.openxmlformats.org/drawingml/2006/picture">
+                <pic:pic xmlns:pic="http://schemas.openxmlformats.org/drawingml/2006/picture">
+                  <pic:nvPicPr>
+                    <pic:cNvPr id="0" name="Picture 9" descr="How to Create Responsive Navigation Bar Using HTML and CSS | Header HTML  CSS | Responsive Website - YouTube"/>
+                    <pic:cNvPicPr>
+                      <a:picLocks noChangeAspect="1" noChangeArrowheads="1"/>
+                    </pic:cNvPicPr>
+                  </pic:nvPicPr>
+                  <pic:blipFill>
+                    <a:blip r:embed="rId9" cstate="print">
+                      <a:extLst>
+                        <a:ext uri="{28A0092B-C50C-407E-A947-70E740481C1C}">
+                          <a14:useLocalDpi xmlns:a14="http://schemas.microsoft.com/office/drawing/2010/main" val="0"/>
+                        </a:ext>
+                      </a:extLst>
+                    </a:blip>
+                    <a:srcRect/>
+                    <a:stretch>
+                      <a:fillRect/>
+                    </a:stretch>
+                  </pic:blipFill>
+                  <pic:spPr bwMode="auto">
+                    <a:xfrm>
+                      <a:off x="0" y="0"/>
+                      <a:ext cx="3177435" cy="1789004"/>
+                    </a:xfrm>
+                    <a:prstGeom prst="rect">
+                      <a:avLst/>
+                    </a:prstGeom>
+                    <a:noFill/>
+                    <a:ln>
+                      <a:noFill/>
+                    </a:ln>
+                  </pic:spPr>
+                </pic:pic>
+              </a:graphicData>
+            </a:graphic>
+          </wp:inline>
+        </w:drawing>
+      </w:r>
+    </w:p>
+    <w:p>
+      <w:pPr>
+        <w:pStyle w:val="Style3"/>
+      </w:pPr>
+      <w:r>
+        <w:t>The Window Menu: A Command Center for Document Management:</w:t>
+      </w:r>
+    </w:p>
+    <w:p>
+      <w:pPr>
+        <w:pStyle w:val="ListParagraph"/>
+        <w:numPr>
+          <w:ilvl w:val="0"/>
+          <w:numId w:val="14"/>
+        </w:numPr>
+      </w:pPr>
+      <w:r>
+        <w:t>Nestled strategically within the top-level menu bar, typically preceding the Help menu, this dedicated menu empowers users to effortlessly arrange and access document windows.</w:t>
+      </w:r>
+    </w:p>
+    <w:p>
+      <w:pPr>
+        <w:pStyle w:val="ListParagraph"/>
+        <w:numPr>
+          <w:ilvl w:val="0"/>
+          <w:numId w:val="14"/>
+        </w:numPr>
+      </w:pPr>
+      <w:r>
+        <w:t>It offers convenient options for cascading windows in an overlapping fashion or tiling them for full visibility, catering to different organizational preferences.</w:t>
+      </w:r>
+    </w:p>
+    <w:p>
+      <w:pPr>
+        <w:pStyle w:val="ListParagraph"/>
+        <w:numPr>
+          <w:ilvl w:val="0"/>
+          <w:numId w:val="14"/>
+        </w:numPr>
+      </w:pPr>
+      <w:r>
+        <w:t>A comprehensive list of all open document windows resides within this menu, enabling users to swiftly select and activate desired documents with a single click.</w:t>
+      </w:r>
+    </w:p>
+    <w:p>
+      <w:r>
+        <w:rPr>
+          <w:noProof/>
+        </w:rPr>
+        <w:drawing>
+          <wp:inline distT="0" distB="0" distL="0" distR="0" wp14:anchorId="4F2B5620" wp14:editId="5D6D0BEE">
+            <wp:extent cx="3360349" cy="2918765"/>
+            <wp:effectExtent l="0" t="0" r="0" b="0"/>
+            <wp:docPr id="8" name="Picture 8" descr="Windows 7 Menus (Design basics) - Win32 apps | Microsoft Learn"/>
+            <wp:cNvGraphicFramePr>
+              <a:graphicFrameLocks xmlns:a="http://schemas.openxmlformats.org/drawingml/2006/main" noChangeAspect="1"/>
+            </wp:cNvGraphicFramePr>
+            <a:graphic xmlns:a="http://schemas.openxmlformats.org/drawingml/2006/main">
+              <a:graphicData uri="http://schemas.openxmlformats.org/drawingml/2006/picture">
+                <pic:pic xmlns:pic="http://schemas.openxmlformats.org/drawingml/2006/picture">
+                  <pic:nvPicPr>
+                    <pic:cNvPr id="0" name="Picture 15" descr="Windows 7 Menus (Design basics) - Win32 apps | Microsoft Learn"/>
+                    <pic:cNvPicPr>
+                      <a:picLocks noChangeAspect="1" noChangeArrowheads="1"/>
+                    </pic:cNvPicPr>
+                  </pic:nvPicPr>
+                  <pic:blipFill>
+                    <a:blip r:embed="rId10">
+                      <a:extLst>
+                        <a:ext uri="{28A0092B-C50C-407E-A947-70E740481C1C}">
+                          <a14:useLocalDpi xmlns:a14="http://schemas.microsoft.com/office/drawing/2010/main" val="0"/>
+                        </a:ext>
+                      </a:extLst>
+                    </a:blip>
+                    <a:srcRect/>
+                    <a:stretch>
+                      <a:fillRect/>
+                    </a:stretch>
+                  </pic:blipFill>
+                  <pic:spPr bwMode="auto">
+                    <a:xfrm>
+                      <a:off x="0" y="0"/>
+                      <a:ext cx="3364293" cy="2922190"/>
+                    </a:xfrm>
+                    <a:prstGeom prst="rect">
+                      <a:avLst/>
+                    </a:prstGeom>
+                    <a:noFill/>
+                    <a:ln>
+                      <a:noFill/>
+                    </a:ln>
+                  </pic:spPr>
+                </pic:pic>
+              </a:graphicData>
+            </a:graphic>
+          </wp:inline>
+        </w:drawing>
+      </w:r>
+    </w:p>
     <w:p/>
-    <w:p/>
+    <w:p>
+      <w:pPr>
+        <w:pStyle w:val="Style3"/>
+      </w:pPr>
+      <w:r>
+        <w:t>Windows 98: A Helping Hand:</w:t>
+      </w:r>
+    </w:p>
+    <w:p>
+      <w:pPr>
+        <w:pStyle w:val="ListParagraph"/>
+        <w:numPr>
+          <w:ilvl w:val="0"/>
+          <w:numId w:val="15"/>
+        </w:numPr>
+      </w:pPr>
+      <w:r>
+        <w:t>Windows 98 extended a valuable hand to developers by incorporating built-in support for these MDI features, significantly reducing the programming effort required for their implementation.</w:t>
+      </w:r>
+    </w:p>
+    <w:p>
+      <w:pPr>
+        <w:pStyle w:val="ListParagraph"/>
+        <w:numPr>
+          <w:ilvl w:val="0"/>
+          <w:numId w:val="15"/>
+        </w:numPr>
+      </w:pPr>
+      <w:r>
+        <w:t>While this support does introduce some overhead, it's a small price to pay compared to the manual implementation of such a comprehensive set of functionalities.</w:t>
+      </w:r>
+    </w:p>
+    <w:p>
+      <w:r>
+        <w:rPr>
+          <w:noProof/>
+        </w:rPr>
+        <w:drawing>
+          <wp:inline distT="0" distB="0" distL="0" distR="0" wp14:anchorId="11CA6DF7" wp14:editId="45FD6BD2">
+            <wp:extent cx="4037990" cy="2273526"/>
+            <wp:effectExtent l="0" t="0" r="635" b="0"/>
+            <wp:docPr id="9" name="Picture 9" descr="Windows 98 Computer - YouTube"/>
+            <wp:cNvGraphicFramePr>
+              <a:graphicFrameLocks xmlns:a="http://schemas.openxmlformats.org/drawingml/2006/main" noChangeAspect="1"/>
+            </wp:cNvGraphicFramePr>
+            <a:graphic xmlns:a="http://schemas.openxmlformats.org/drawingml/2006/main">
+              <a:graphicData uri="http://schemas.openxmlformats.org/drawingml/2006/picture">
+                <pic:pic xmlns:pic="http://schemas.openxmlformats.org/drawingml/2006/picture">
+                  <pic:nvPicPr>
+                    <pic:cNvPr id="0" name="Picture 17" descr="Windows 98 Computer - YouTube"/>
+                    <pic:cNvPicPr>
+                      <a:picLocks noChangeAspect="1" noChangeArrowheads="1"/>
+                    </pic:cNvPicPr>
+                  </pic:nvPicPr>
+                  <pic:blipFill>
+                    <a:blip r:embed="rId11" cstate="print">
+                      <a:extLst>
+                        <a:ext uri="{28A0092B-C50C-407E-A947-70E740481C1C}">
+                          <a14:useLocalDpi xmlns:a14="http://schemas.microsoft.com/office/drawing/2010/main" val="0"/>
+                        </a:ext>
+                      </a:extLst>
+                    </a:blip>
+                    <a:srcRect/>
+                    <a:stretch>
+                      <a:fillRect/>
+                    </a:stretch>
+                  </pic:blipFill>
+                  <pic:spPr bwMode="auto">
+                    <a:xfrm>
+                      <a:off x="0" y="0"/>
+                      <a:ext cx="4044598" cy="2277246"/>
+                    </a:xfrm>
+                    <a:prstGeom prst="rect">
+                      <a:avLst/>
+                    </a:prstGeom>
+                    <a:noFill/>
+                    <a:ln>
+                      <a:noFill/>
+                    </a:ln>
+                  </pic:spPr>
+                </pic:pic>
+              </a:graphicData>
+            </a:graphic>
+          </wp:inline>
+        </w:drawing>
+      </w:r>
+    </w:p>
     <w:p/>
     <w:p/>
     <w:p/>
@@ -801,6 +1486,119 @@
     </w:lvl>
   </w:abstractNum>
   <w:abstractNum w:abstractNumId="2" w15:restartNumberingAfterBreak="0">
+    <w:nsid w:val="0EEB0E2E"/>
+    <w:multiLevelType w:val="hybridMultilevel"/>
+    <w:tmpl w:val="76227FF8"/>
+    <w:lvl w:ilvl="0" w:tplc="04090001">
+      <w:start w:val="1"/>
+      <w:numFmt w:val="bullet"/>
+      <w:lvlText w:val=""/>
+      <w:lvlJc w:val="left"/>
+      <w:pPr>
+        <w:ind w:left="720" w:hanging="360"/>
+      </w:pPr>
+      <w:rPr>
+        <w:rFonts w:ascii="Symbol" w:hAnsi="Symbol" w:hint="default"/>
+      </w:rPr>
+    </w:lvl>
+    <w:lvl w:ilvl="1" w:tplc="04090003" w:tentative="1">
+      <w:start w:val="1"/>
+      <w:numFmt w:val="bullet"/>
+      <w:lvlText w:val="o"/>
+      <w:lvlJc w:val="left"/>
+      <w:pPr>
+        <w:ind w:left="1440" w:hanging="360"/>
+      </w:pPr>
+      <w:rPr>
+        <w:rFonts w:ascii="Courier New" w:hAnsi="Courier New" w:cs="Courier New" w:hint="default"/>
+      </w:rPr>
+    </w:lvl>
+    <w:lvl w:ilvl="2" w:tplc="04090005" w:tentative="1">
+      <w:start w:val="1"/>
+      <w:numFmt w:val="bullet"/>
+      <w:lvlText w:val=""/>
+      <w:lvlJc w:val="left"/>
+      <w:pPr>
+        <w:ind w:left="2160" w:hanging="360"/>
+      </w:pPr>
+      <w:rPr>
+        <w:rFonts w:ascii="Wingdings" w:hAnsi="Wingdings" w:hint="default"/>
+      </w:rPr>
+    </w:lvl>
+    <w:lvl w:ilvl="3" w:tplc="04090001" w:tentative="1">
+      <w:start w:val="1"/>
+      <w:numFmt w:val="bullet"/>
+      <w:lvlText w:val=""/>
+      <w:lvlJc w:val="left"/>
+      <w:pPr>
+        <w:ind w:left="2880" w:hanging="360"/>
+      </w:pPr>
+      <w:rPr>
+        <w:rFonts w:ascii="Symbol" w:hAnsi="Symbol" w:hint="default"/>
+      </w:rPr>
+    </w:lvl>
+    <w:lvl w:ilvl="4" w:tplc="04090003" w:tentative="1">
+      <w:start w:val="1"/>
+      <w:numFmt w:val="bullet"/>
+      <w:lvlText w:val="o"/>
+      <w:lvlJc w:val="left"/>
+      <w:pPr>
+        <w:ind w:left="3600" w:hanging="360"/>
+      </w:pPr>
+      <w:rPr>
+        <w:rFonts w:ascii="Courier New" w:hAnsi="Courier New" w:cs="Courier New" w:hint="default"/>
+      </w:rPr>
+    </w:lvl>
+    <w:lvl w:ilvl="5" w:tplc="04090005" w:tentative="1">
+      <w:start w:val="1"/>
+      <w:numFmt w:val="bullet"/>
+      <w:lvlText w:val=""/>
+      <w:lvlJc w:val="left"/>
+      <w:pPr>
+        <w:ind w:left="4320" w:hanging="360"/>
+      </w:pPr>
+      <w:rPr>
+        <w:rFonts w:ascii="Wingdings" w:hAnsi="Wingdings" w:hint="default"/>
+      </w:rPr>
+    </w:lvl>
+    <w:lvl w:ilvl="6" w:tplc="04090001" w:tentative="1">
+      <w:start w:val="1"/>
+      <w:numFmt w:val="bullet"/>
+      <w:lvlText w:val=""/>
+      <w:lvlJc w:val="left"/>
+      <w:pPr>
+        <w:ind w:left="5040" w:hanging="360"/>
+      </w:pPr>
+      <w:rPr>
+        <w:rFonts w:ascii="Symbol" w:hAnsi="Symbol" w:hint="default"/>
+      </w:rPr>
+    </w:lvl>
+    <w:lvl w:ilvl="7" w:tplc="04090003" w:tentative="1">
+      <w:start w:val="1"/>
+      <w:numFmt w:val="bullet"/>
+      <w:lvlText w:val="o"/>
+      <w:lvlJc w:val="left"/>
+      <w:pPr>
+        <w:ind w:left="5760" w:hanging="360"/>
+      </w:pPr>
+      <w:rPr>
+        <w:rFonts w:ascii="Courier New" w:hAnsi="Courier New" w:cs="Courier New" w:hint="default"/>
+      </w:rPr>
+    </w:lvl>
+    <w:lvl w:ilvl="8" w:tplc="04090005" w:tentative="1">
+      <w:start w:val="1"/>
+      <w:numFmt w:val="bullet"/>
+      <w:lvlText w:val=""/>
+      <w:lvlJc w:val="left"/>
+      <w:pPr>
+        <w:ind w:left="6480" w:hanging="360"/>
+      </w:pPr>
+      <w:rPr>
+        <w:rFonts w:ascii="Wingdings" w:hAnsi="Wingdings" w:hint="default"/>
+      </w:rPr>
+    </w:lvl>
+  </w:abstractNum>
+  <w:abstractNum w:abstractNumId="3" w15:restartNumberingAfterBreak="0">
     <w:nsid w:val="17D0474B"/>
     <w:multiLevelType w:val="hybridMultilevel"/>
     <w:tmpl w:val="819E1D44"/>
@@ -913,7 +1711,1250 @@
       </w:rPr>
     </w:lvl>
   </w:abstractNum>
-  <w:abstractNum w:abstractNumId="3" w15:restartNumberingAfterBreak="0">
+  <w:abstractNum w:abstractNumId="4" w15:restartNumberingAfterBreak="0">
+    <w:nsid w:val="1B1812E3"/>
+    <w:multiLevelType w:val="hybridMultilevel"/>
+    <w:tmpl w:val="75C2031C"/>
+    <w:lvl w:ilvl="0" w:tplc="04090001">
+      <w:start w:val="1"/>
+      <w:numFmt w:val="bullet"/>
+      <w:lvlText w:val=""/>
+      <w:lvlJc w:val="left"/>
+      <w:pPr>
+        <w:ind w:left="720" w:hanging="360"/>
+      </w:pPr>
+      <w:rPr>
+        <w:rFonts w:ascii="Symbol" w:hAnsi="Symbol" w:hint="default"/>
+      </w:rPr>
+    </w:lvl>
+    <w:lvl w:ilvl="1" w:tplc="04090003" w:tentative="1">
+      <w:start w:val="1"/>
+      <w:numFmt w:val="bullet"/>
+      <w:lvlText w:val="o"/>
+      <w:lvlJc w:val="left"/>
+      <w:pPr>
+        <w:ind w:left="1440" w:hanging="360"/>
+      </w:pPr>
+      <w:rPr>
+        <w:rFonts w:ascii="Courier New" w:hAnsi="Courier New" w:cs="Courier New" w:hint="default"/>
+      </w:rPr>
+    </w:lvl>
+    <w:lvl w:ilvl="2" w:tplc="04090005" w:tentative="1">
+      <w:start w:val="1"/>
+      <w:numFmt w:val="bullet"/>
+      <w:lvlText w:val=""/>
+      <w:lvlJc w:val="left"/>
+      <w:pPr>
+        <w:ind w:left="2160" w:hanging="360"/>
+      </w:pPr>
+      <w:rPr>
+        <w:rFonts w:ascii="Wingdings" w:hAnsi="Wingdings" w:hint="default"/>
+      </w:rPr>
+    </w:lvl>
+    <w:lvl w:ilvl="3" w:tplc="04090001" w:tentative="1">
+      <w:start w:val="1"/>
+      <w:numFmt w:val="bullet"/>
+      <w:lvlText w:val=""/>
+      <w:lvlJc w:val="left"/>
+      <w:pPr>
+        <w:ind w:left="2880" w:hanging="360"/>
+      </w:pPr>
+      <w:rPr>
+        <w:rFonts w:ascii="Symbol" w:hAnsi="Symbol" w:hint="default"/>
+      </w:rPr>
+    </w:lvl>
+    <w:lvl w:ilvl="4" w:tplc="04090003" w:tentative="1">
+      <w:start w:val="1"/>
+      <w:numFmt w:val="bullet"/>
+      <w:lvlText w:val="o"/>
+      <w:lvlJc w:val="left"/>
+      <w:pPr>
+        <w:ind w:left="3600" w:hanging="360"/>
+      </w:pPr>
+      <w:rPr>
+        <w:rFonts w:ascii="Courier New" w:hAnsi="Courier New" w:cs="Courier New" w:hint="default"/>
+      </w:rPr>
+    </w:lvl>
+    <w:lvl w:ilvl="5" w:tplc="04090005" w:tentative="1">
+      <w:start w:val="1"/>
+      <w:numFmt w:val="bullet"/>
+      <w:lvlText w:val=""/>
+      <w:lvlJc w:val="left"/>
+      <w:pPr>
+        <w:ind w:left="4320" w:hanging="360"/>
+      </w:pPr>
+      <w:rPr>
+        <w:rFonts w:ascii="Wingdings" w:hAnsi="Wingdings" w:hint="default"/>
+      </w:rPr>
+    </w:lvl>
+    <w:lvl w:ilvl="6" w:tplc="04090001" w:tentative="1">
+      <w:start w:val="1"/>
+      <w:numFmt w:val="bullet"/>
+      <w:lvlText w:val=""/>
+      <w:lvlJc w:val="left"/>
+      <w:pPr>
+        <w:ind w:left="5040" w:hanging="360"/>
+      </w:pPr>
+      <w:rPr>
+        <w:rFonts w:ascii="Symbol" w:hAnsi="Symbol" w:hint="default"/>
+      </w:rPr>
+    </w:lvl>
+    <w:lvl w:ilvl="7" w:tplc="04090003" w:tentative="1">
+      <w:start w:val="1"/>
+      <w:numFmt w:val="bullet"/>
+      <w:lvlText w:val="o"/>
+      <w:lvlJc w:val="left"/>
+      <w:pPr>
+        <w:ind w:left="5760" w:hanging="360"/>
+      </w:pPr>
+      <w:rPr>
+        <w:rFonts w:ascii="Courier New" w:hAnsi="Courier New" w:cs="Courier New" w:hint="default"/>
+      </w:rPr>
+    </w:lvl>
+    <w:lvl w:ilvl="8" w:tplc="04090005" w:tentative="1">
+      <w:start w:val="1"/>
+      <w:numFmt w:val="bullet"/>
+      <w:lvlText w:val=""/>
+      <w:lvlJc w:val="left"/>
+      <w:pPr>
+        <w:ind w:left="6480" w:hanging="360"/>
+      </w:pPr>
+      <w:rPr>
+        <w:rFonts w:ascii="Wingdings" w:hAnsi="Wingdings" w:hint="default"/>
+      </w:rPr>
+    </w:lvl>
+  </w:abstractNum>
+  <w:abstractNum w:abstractNumId="5" w15:restartNumberingAfterBreak="0">
+    <w:nsid w:val="2EF4106F"/>
+    <w:multiLevelType w:val="hybridMultilevel"/>
+    <w:tmpl w:val="2BF822E8"/>
+    <w:lvl w:ilvl="0" w:tplc="04090001">
+      <w:start w:val="1"/>
+      <w:numFmt w:val="bullet"/>
+      <w:lvlText w:val=""/>
+      <w:lvlJc w:val="left"/>
+      <w:pPr>
+        <w:ind w:left="720" w:hanging="360"/>
+      </w:pPr>
+      <w:rPr>
+        <w:rFonts w:ascii="Symbol" w:hAnsi="Symbol" w:hint="default"/>
+      </w:rPr>
+    </w:lvl>
+    <w:lvl w:ilvl="1" w:tplc="04090003" w:tentative="1">
+      <w:start w:val="1"/>
+      <w:numFmt w:val="bullet"/>
+      <w:lvlText w:val="o"/>
+      <w:lvlJc w:val="left"/>
+      <w:pPr>
+        <w:ind w:left="1440" w:hanging="360"/>
+      </w:pPr>
+      <w:rPr>
+        <w:rFonts w:ascii="Courier New" w:hAnsi="Courier New" w:cs="Courier New" w:hint="default"/>
+      </w:rPr>
+    </w:lvl>
+    <w:lvl w:ilvl="2" w:tplc="04090005" w:tentative="1">
+      <w:start w:val="1"/>
+      <w:numFmt w:val="bullet"/>
+      <w:lvlText w:val=""/>
+      <w:lvlJc w:val="left"/>
+      <w:pPr>
+        <w:ind w:left="2160" w:hanging="360"/>
+      </w:pPr>
+      <w:rPr>
+        <w:rFonts w:ascii="Wingdings" w:hAnsi="Wingdings" w:hint="default"/>
+      </w:rPr>
+    </w:lvl>
+    <w:lvl w:ilvl="3" w:tplc="04090001" w:tentative="1">
+      <w:start w:val="1"/>
+      <w:numFmt w:val="bullet"/>
+      <w:lvlText w:val=""/>
+      <w:lvlJc w:val="left"/>
+      <w:pPr>
+        <w:ind w:left="2880" w:hanging="360"/>
+      </w:pPr>
+      <w:rPr>
+        <w:rFonts w:ascii="Symbol" w:hAnsi="Symbol" w:hint="default"/>
+      </w:rPr>
+    </w:lvl>
+    <w:lvl w:ilvl="4" w:tplc="04090003" w:tentative="1">
+      <w:start w:val="1"/>
+      <w:numFmt w:val="bullet"/>
+      <w:lvlText w:val="o"/>
+      <w:lvlJc w:val="left"/>
+      <w:pPr>
+        <w:ind w:left="3600" w:hanging="360"/>
+      </w:pPr>
+      <w:rPr>
+        <w:rFonts w:ascii="Courier New" w:hAnsi="Courier New" w:cs="Courier New" w:hint="default"/>
+      </w:rPr>
+    </w:lvl>
+    <w:lvl w:ilvl="5" w:tplc="04090005" w:tentative="1">
+      <w:start w:val="1"/>
+      <w:numFmt w:val="bullet"/>
+      <w:lvlText w:val=""/>
+      <w:lvlJc w:val="left"/>
+      <w:pPr>
+        <w:ind w:left="4320" w:hanging="360"/>
+      </w:pPr>
+      <w:rPr>
+        <w:rFonts w:ascii="Wingdings" w:hAnsi="Wingdings" w:hint="default"/>
+      </w:rPr>
+    </w:lvl>
+    <w:lvl w:ilvl="6" w:tplc="04090001" w:tentative="1">
+      <w:start w:val="1"/>
+      <w:numFmt w:val="bullet"/>
+      <w:lvlText w:val=""/>
+      <w:lvlJc w:val="left"/>
+      <w:pPr>
+        <w:ind w:left="5040" w:hanging="360"/>
+      </w:pPr>
+      <w:rPr>
+        <w:rFonts w:ascii="Symbol" w:hAnsi="Symbol" w:hint="default"/>
+      </w:rPr>
+    </w:lvl>
+    <w:lvl w:ilvl="7" w:tplc="04090003" w:tentative="1">
+      <w:start w:val="1"/>
+      <w:numFmt w:val="bullet"/>
+      <w:lvlText w:val="o"/>
+      <w:lvlJc w:val="left"/>
+      <w:pPr>
+        <w:ind w:left="5760" w:hanging="360"/>
+      </w:pPr>
+      <w:rPr>
+        <w:rFonts w:ascii="Courier New" w:hAnsi="Courier New" w:cs="Courier New" w:hint="default"/>
+      </w:rPr>
+    </w:lvl>
+    <w:lvl w:ilvl="8" w:tplc="04090005" w:tentative="1">
+      <w:start w:val="1"/>
+      <w:numFmt w:val="bullet"/>
+      <w:lvlText w:val=""/>
+      <w:lvlJc w:val="left"/>
+      <w:pPr>
+        <w:ind w:left="6480" w:hanging="360"/>
+      </w:pPr>
+      <w:rPr>
+        <w:rFonts w:ascii="Wingdings" w:hAnsi="Wingdings" w:hint="default"/>
+      </w:rPr>
+    </w:lvl>
+  </w:abstractNum>
+  <w:abstractNum w:abstractNumId="6" w15:restartNumberingAfterBreak="0">
+    <w:nsid w:val="2EFE139C"/>
+    <w:multiLevelType w:val="hybridMultilevel"/>
+    <w:tmpl w:val="E5E419BC"/>
+    <w:lvl w:ilvl="0" w:tplc="04090001">
+      <w:start w:val="1"/>
+      <w:numFmt w:val="bullet"/>
+      <w:lvlText w:val=""/>
+      <w:lvlJc w:val="left"/>
+      <w:pPr>
+        <w:ind w:left="720" w:hanging="360"/>
+      </w:pPr>
+      <w:rPr>
+        <w:rFonts w:ascii="Symbol" w:hAnsi="Symbol" w:hint="default"/>
+      </w:rPr>
+    </w:lvl>
+    <w:lvl w:ilvl="1" w:tplc="04090003" w:tentative="1">
+      <w:start w:val="1"/>
+      <w:numFmt w:val="bullet"/>
+      <w:lvlText w:val="o"/>
+      <w:lvlJc w:val="left"/>
+      <w:pPr>
+        <w:ind w:left="1440" w:hanging="360"/>
+      </w:pPr>
+      <w:rPr>
+        <w:rFonts w:ascii="Courier New" w:hAnsi="Courier New" w:cs="Courier New" w:hint="default"/>
+      </w:rPr>
+    </w:lvl>
+    <w:lvl w:ilvl="2" w:tplc="04090005" w:tentative="1">
+      <w:start w:val="1"/>
+      <w:numFmt w:val="bullet"/>
+      <w:lvlText w:val=""/>
+      <w:lvlJc w:val="left"/>
+      <w:pPr>
+        <w:ind w:left="2160" w:hanging="360"/>
+      </w:pPr>
+      <w:rPr>
+        <w:rFonts w:ascii="Wingdings" w:hAnsi="Wingdings" w:hint="default"/>
+      </w:rPr>
+    </w:lvl>
+    <w:lvl w:ilvl="3" w:tplc="04090001" w:tentative="1">
+      <w:start w:val="1"/>
+      <w:numFmt w:val="bullet"/>
+      <w:lvlText w:val=""/>
+      <w:lvlJc w:val="left"/>
+      <w:pPr>
+        <w:ind w:left="2880" w:hanging="360"/>
+      </w:pPr>
+      <w:rPr>
+        <w:rFonts w:ascii="Symbol" w:hAnsi="Symbol" w:hint="default"/>
+      </w:rPr>
+    </w:lvl>
+    <w:lvl w:ilvl="4" w:tplc="04090003" w:tentative="1">
+      <w:start w:val="1"/>
+      <w:numFmt w:val="bullet"/>
+      <w:lvlText w:val="o"/>
+      <w:lvlJc w:val="left"/>
+      <w:pPr>
+        <w:ind w:left="3600" w:hanging="360"/>
+      </w:pPr>
+      <w:rPr>
+        <w:rFonts w:ascii="Courier New" w:hAnsi="Courier New" w:cs="Courier New" w:hint="default"/>
+      </w:rPr>
+    </w:lvl>
+    <w:lvl w:ilvl="5" w:tplc="04090005" w:tentative="1">
+      <w:start w:val="1"/>
+      <w:numFmt w:val="bullet"/>
+      <w:lvlText w:val=""/>
+      <w:lvlJc w:val="left"/>
+      <w:pPr>
+        <w:ind w:left="4320" w:hanging="360"/>
+      </w:pPr>
+      <w:rPr>
+        <w:rFonts w:ascii="Wingdings" w:hAnsi="Wingdings" w:hint="default"/>
+      </w:rPr>
+    </w:lvl>
+    <w:lvl w:ilvl="6" w:tplc="04090001" w:tentative="1">
+      <w:start w:val="1"/>
+      <w:numFmt w:val="bullet"/>
+      <w:lvlText w:val=""/>
+      <w:lvlJc w:val="left"/>
+      <w:pPr>
+        <w:ind w:left="5040" w:hanging="360"/>
+      </w:pPr>
+      <w:rPr>
+        <w:rFonts w:ascii="Symbol" w:hAnsi="Symbol" w:hint="default"/>
+      </w:rPr>
+    </w:lvl>
+    <w:lvl w:ilvl="7" w:tplc="04090003" w:tentative="1">
+      <w:start w:val="1"/>
+      <w:numFmt w:val="bullet"/>
+      <w:lvlText w:val="o"/>
+      <w:lvlJc w:val="left"/>
+      <w:pPr>
+        <w:ind w:left="5760" w:hanging="360"/>
+      </w:pPr>
+      <w:rPr>
+        <w:rFonts w:ascii="Courier New" w:hAnsi="Courier New" w:cs="Courier New" w:hint="default"/>
+      </w:rPr>
+    </w:lvl>
+    <w:lvl w:ilvl="8" w:tplc="04090005" w:tentative="1">
+      <w:start w:val="1"/>
+      <w:numFmt w:val="bullet"/>
+      <w:lvlText w:val=""/>
+      <w:lvlJc w:val="left"/>
+      <w:pPr>
+        <w:ind w:left="6480" w:hanging="360"/>
+      </w:pPr>
+      <w:rPr>
+        <w:rFonts w:ascii="Wingdings" w:hAnsi="Wingdings" w:hint="default"/>
+      </w:rPr>
+    </w:lvl>
+  </w:abstractNum>
+  <w:abstractNum w:abstractNumId="7" w15:restartNumberingAfterBreak="0">
+    <w:nsid w:val="41830A63"/>
+    <w:multiLevelType w:val="hybridMultilevel"/>
+    <w:tmpl w:val="69B0EC8A"/>
+    <w:lvl w:ilvl="0" w:tplc="04090001">
+      <w:start w:val="1"/>
+      <w:numFmt w:val="bullet"/>
+      <w:lvlText w:val=""/>
+      <w:lvlJc w:val="left"/>
+      <w:pPr>
+        <w:ind w:left="720" w:hanging="360"/>
+      </w:pPr>
+      <w:rPr>
+        <w:rFonts w:ascii="Symbol" w:hAnsi="Symbol" w:hint="default"/>
+      </w:rPr>
+    </w:lvl>
+    <w:lvl w:ilvl="1" w:tplc="04090003" w:tentative="1">
+      <w:start w:val="1"/>
+      <w:numFmt w:val="bullet"/>
+      <w:lvlText w:val="o"/>
+      <w:lvlJc w:val="left"/>
+      <w:pPr>
+        <w:ind w:left="1440" w:hanging="360"/>
+      </w:pPr>
+      <w:rPr>
+        <w:rFonts w:ascii="Courier New" w:hAnsi="Courier New" w:cs="Courier New" w:hint="default"/>
+      </w:rPr>
+    </w:lvl>
+    <w:lvl w:ilvl="2" w:tplc="04090005" w:tentative="1">
+      <w:start w:val="1"/>
+      <w:numFmt w:val="bullet"/>
+      <w:lvlText w:val=""/>
+      <w:lvlJc w:val="left"/>
+      <w:pPr>
+        <w:ind w:left="2160" w:hanging="360"/>
+      </w:pPr>
+      <w:rPr>
+        <w:rFonts w:ascii="Wingdings" w:hAnsi="Wingdings" w:hint="default"/>
+      </w:rPr>
+    </w:lvl>
+    <w:lvl w:ilvl="3" w:tplc="04090001" w:tentative="1">
+      <w:start w:val="1"/>
+      <w:numFmt w:val="bullet"/>
+      <w:lvlText w:val=""/>
+      <w:lvlJc w:val="left"/>
+      <w:pPr>
+        <w:ind w:left="2880" w:hanging="360"/>
+      </w:pPr>
+      <w:rPr>
+        <w:rFonts w:ascii="Symbol" w:hAnsi="Symbol" w:hint="default"/>
+      </w:rPr>
+    </w:lvl>
+    <w:lvl w:ilvl="4" w:tplc="04090003" w:tentative="1">
+      <w:start w:val="1"/>
+      <w:numFmt w:val="bullet"/>
+      <w:lvlText w:val="o"/>
+      <w:lvlJc w:val="left"/>
+      <w:pPr>
+        <w:ind w:left="3600" w:hanging="360"/>
+      </w:pPr>
+      <w:rPr>
+        <w:rFonts w:ascii="Courier New" w:hAnsi="Courier New" w:cs="Courier New" w:hint="default"/>
+      </w:rPr>
+    </w:lvl>
+    <w:lvl w:ilvl="5" w:tplc="04090005" w:tentative="1">
+      <w:start w:val="1"/>
+      <w:numFmt w:val="bullet"/>
+      <w:lvlText w:val=""/>
+      <w:lvlJc w:val="left"/>
+      <w:pPr>
+        <w:ind w:left="4320" w:hanging="360"/>
+      </w:pPr>
+      <w:rPr>
+        <w:rFonts w:ascii="Wingdings" w:hAnsi="Wingdings" w:hint="default"/>
+      </w:rPr>
+    </w:lvl>
+    <w:lvl w:ilvl="6" w:tplc="04090001" w:tentative="1">
+      <w:start w:val="1"/>
+      <w:numFmt w:val="bullet"/>
+      <w:lvlText w:val=""/>
+      <w:lvlJc w:val="left"/>
+      <w:pPr>
+        <w:ind w:left="5040" w:hanging="360"/>
+      </w:pPr>
+      <w:rPr>
+        <w:rFonts w:ascii="Symbol" w:hAnsi="Symbol" w:hint="default"/>
+      </w:rPr>
+    </w:lvl>
+    <w:lvl w:ilvl="7" w:tplc="04090003" w:tentative="1">
+      <w:start w:val="1"/>
+      <w:numFmt w:val="bullet"/>
+      <w:lvlText w:val="o"/>
+      <w:lvlJc w:val="left"/>
+      <w:pPr>
+        <w:ind w:left="5760" w:hanging="360"/>
+      </w:pPr>
+      <w:rPr>
+        <w:rFonts w:ascii="Courier New" w:hAnsi="Courier New" w:cs="Courier New" w:hint="default"/>
+      </w:rPr>
+    </w:lvl>
+    <w:lvl w:ilvl="8" w:tplc="04090005" w:tentative="1">
+      <w:start w:val="1"/>
+      <w:numFmt w:val="bullet"/>
+      <w:lvlText w:val=""/>
+      <w:lvlJc w:val="left"/>
+      <w:pPr>
+        <w:ind w:left="6480" w:hanging="360"/>
+      </w:pPr>
+      <w:rPr>
+        <w:rFonts w:ascii="Wingdings" w:hAnsi="Wingdings" w:hint="default"/>
+      </w:rPr>
+    </w:lvl>
+  </w:abstractNum>
+  <w:abstractNum w:abstractNumId="8" w15:restartNumberingAfterBreak="0">
+    <w:nsid w:val="42910059"/>
+    <w:multiLevelType w:val="hybridMultilevel"/>
+    <w:tmpl w:val="E4FC1862"/>
+    <w:lvl w:ilvl="0" w:tplc="04090001">
+      <w:start w:val="1"/>
+      <w:numFmt w:val="bullet"/>
+      <w:lvlText w:val=""/>
+      <w:lvlJc w:val="left"/>
+      <w:pPr>
+        <w:ind w:left="720" w:hanging="360"/>
+      </w:pPr>
+      <w:rPr>
+        <w:rFonts w:ascii="Symbol" w:hAnsi="Symbol" w:hint="default"/>
+      </w:rPr>
+    </w:lvl>
+    <w:lvl w:ilvl="1" w:tplc="04090003" w:tentative="1">
+      <w:start w:val="1"/>
+      <w:numFmt w:val="bullet"/>
+      <w:lvlText w:val="o"/>
+      <w:lvlJc w:val="left"/>
+      <w:pPr>
+        <w:ind w:left="1440" w:hanging="360"/>
+      </w:pPr>
+      <w:rPr>
+        <w:rFonts w:ascii="Courier New" w:hAnsi="Courier New" w:cs="Courier New" w:hint="default"/>
+      </w:rPr>
+    </w:lvl>
+    <w:lvl w:ilvl="2" w:tplc="04090005" w:tentative="1">
+      <w:start w:val="1"/>
+      <w:numFmt w:val="bullet"/>
+      <w:lvlText w:val=""/>
+      <w:lvlJc w:val="left"/>
+      <w:pPr>
+        <w:ind w:left="2160" w:hanging="360"/>
+      </w:pPr>
+      <w:rPr>
+        <w:rFonts w:ascii="Wingdings" w:hAnsi="Wingdings" w:hint="default"/>
+      </w:rPr>
+    </w:lvl>
+    <w:lvl w:ilvl="3" w:tplc="04090001" w:tentative="1">
+      <w:start w:val="1"/>
+      <w:numFmt w:val="bullet"/>
+      <w:lvlText w:val=""/>
+      <w:lvlJc w:val="left"/>
+      <w:pPr>
+        <w:ind w:left="2880" w:hanging="360"/>
+      </w:pPr>
+      <w:rPr>
+        <w:rFonts w:ascii="Symbol" w:hAnsi="Symbol" w:hint="default"/>
+      </w:rPr>
+    </w:lvl>
+    <w:lvl w:ilvl="4" w:tplc="04090003" w:tentative="1">
+      <w:start w:val="1"/>
+      <w:numFmt w:val="bullet"/>
+      <w:lvlText w:val="o"/>
+      <w:lvlJc w:val="left"/>
+      <w:pPr>
+        <w:ind w:left="3600" w:hanging="360"/>
+      </w:pPr>
+      <w:rPr>
+        <w:rFonts w:ascii="Courier New" w:hAnsi="Courier New" w:cs="Courier New" w:hint="default"/>
+      </w:rPr>
+    </w:lvl>
+    <w:lvl w:ilvl="5" w:tplc="04090005" w:tentative="1">
+      <w:start w:val="1"/>
+      <w:numFmt w:val="bullet"/>
+      <w:lvlText w:val=""/>
+      <w:lvlJc w:val="left"/>
+      <w:pPr>
+        <w:ind w:left="4320" w:hanging="360"/>
+      </w:pPr>
+      <w:rPr>
+        <w:rFonts w:ascii="Wingdings" w:hAnsi="Wingdings" w:hint="default"/>
+      </w:rPr>
+    </w:lvl>
+    <w:lvl w:ilvl="6" w:tplc="04090001" w:tentative="1">
+      <w:start w:val="1"/>
+      <w:numFmt w:val="bullet"/>
+      <w:lvlText w:val=""/>
+      <w:lvlJc w:val="left"/>
+      <w:pPr>
+        <w:ind w:left="5040" w:hanging="360"/>
+      </w:pPr>
+      <w:rPr>
+        <w:rFonts w:ascii="Symbol" w:hAnsi="Symbol" w:hint="default"/>
+      </w:rPr>
+    </w:lvl>
+    <w:lvl w:ilvl="7" w:tplc="04090003" w:tentative="1">
+      <w:start w:val="1"/>
+      <w:numFmt w:val="bullet"/>
+      <w:lvlText w:val="o"/>
+      <w:lvlJc w:val="left"/>
+      <w:pPr>
+        <w:ind w:left="5760" w:hanging="360"/>
+      </w:pPr>
+      <w:rPr>
+        <w:rFonts w:ascii="Courier New" w:hAnsi="Courier New" w:cs="Courier New" w:hint="default"/>
+      </w:rPr>
+    </w:lvl>
+    <w:lvl w:ilvl="8" w:tplc="04090005" w:tentative="1">
+      <w:start w:val="1"/>
+      <w:numFmt w:val="bullet"/>
+      <w:lvlText w:val=""/>
+      <w:lvlJc w:val="left"/>
+      <w:pPr>
+        <w:ind w:left="6480" w:hanging="360"/>
+      </w:pPr>
+      <w:rPr>
+        <w:rFonts w:ascii="Wingdings" w:hAnsi="Wingdings" w:hint="default"/>
+      </w:rPr>
+    </w:lvl>
+  </w:abstractNum>
+  <w:abstractNum w:abstractNumId="9" w15:restartNumberingAfterBreak="0">
+    <w:nsid w:val="456A3443"/>
+    <w:multiLevelType w:val="hybridMultilevel"/>
+    <w:tmpl w:val="3E0EF848"/>
+    <w:lvl w:ilvl="0" w:tplc="04090001">
+      <w:start w:val="1"/>
+      <w:numFmt w:val="bullet"/>
+      <w:lvlText w:val=""/>
+      <w:lvlJc w:val="left"/>
+      <w:pPr>
+        <w:ind w:left="720" w:hanging="360"/>
+      </w:pPr>
+      <w:rPr>
+        <w:rFonts w:ascii="Symbol" w:hAnsi="Symbol" w:hint="default"/>
+      </w:rPr>
+    </w:lvl>
+    <w:lvl w:ilvl="1" w:tplc="04090003" w:tentative="1">
+      <w:start w:val="1"/>
+      <w:numFmt w:val="bullet"/>
+      <w:lvlText w:val="o"/>
+      <w:lvlJc w:val="left"/>
+      <w:pPr>
+        <w:ind w:left="1440" w:hanging="360"/>
+      </w:pPr>
+      <w:rPr>
+        <w:rFonts w:ascii="Courier New" w:hAnsi="Courier New" w:cs="Courier New" w:hint="default"/>
+      </w:rPr>
+    </w:lvl>
+    <w:lvl w:ilvl="2" w:tplc="04090005" w:tentative="1">
+      <w:start w:val="1"/>
+      <w:numFmt w:val="bullet"/>
+      <w:lvlText w:val=""/>
+      <w:lvlJc w:val="left"/>
+      <w:pPr>
+        <w:ind w:left="2160" w:hanging="360"/>
+      </w:pPr>
+      <w:rPr>
+        <w:rFonts w:ascii="Wingdings" w:hAnsi="Wingdings" w:hint="default"/>
+      </w:rPr>
+    </w:lvl>
+    <w:lvl w:ilvl="3" w:tplc="04090001" w:tentative="1">
+      <w:start w:val="1"/>
+      <w:numFmt w:val="bullet"/>
+      <w:lvlText w:val=""/>
+      <w:lvlJc w:val="left"/>
+      <w:pPr>
+        <w:ind w:left="2880" w:hanging="360"/>
+      </w:pPr>
+      <w:rPr>
+        <w:rFonts w:ascii="Symbol" w:hAnsi="Symbol" w:hint="default"/>
+      </w:rPr>
+    </w:lvl>
+    <w:lvl w:ilvl="4" w:tplc="04090003" w:tentative="1">
+      <w:start w:val="1"/>
+      <w:numFmt w:val="bullet"/>
+      <w:lvlText w:val="o"/>
+      <w:lvlJc w:val="left"/>
+      <w:pPr>
+        <w:ind w:left="3600" w:hanging="360"/>
+      </w:pPr>
+      <w:rPr>
+        <w:rFonts w:ascii="Courier New" w:hAnsi="Courier New" w:cs="Courier New" w:hint="default"/>
+      </w:rPr>
+    </w:lvl>
+    <w:lvl w:ilvl="5" w:tplc="04090005" w:tentative="1">
+      <w:start w:val="1"/>
+      <w:numFmt w:val="bullet"/>
+      <w:lvlText w:val=""/>
+      <w:lvlJc w:val="left"/>
+      <w:pPr>
+        <w:ind w:left="4320" w:hanging="360"/>
+      </w:pPr>
+      <w:rPr>
+        <w:rFonts w:ascii="Wingdings" w:hAnsi="Wingdings" w:hint="default"/>
+      </w:rPr>
+    </w:lvl>
+    <w:lvl w:ilvl="6" w:tplc="04090001" w:tentative="1">
+      <w:start w:val="1"/>
+      <w:numFmt w:val="bullet"/>
+      <w:lvlText w:val=""/>
+      <w:lvlJc w:val="left"/>
+      <w:pPr>
+        <w:ind w:left="5040" w:hanging="360"/>
+      </w:pPr>
+      <w:rPr>
+        <w:rFonts w:ascii="Symbol" w:hAnsi="Symbol" w:hint="default"/>
+      </w:rPr>
+    </w:lvl>
+    <w:lvl w:ilvl="7" w:tplc="04090003" w:tentative="1">
+      <w:start w:val="1"/>
+      <w:numFmt w:val="bullet"/>
+      <w:lvlText w:val="o"/>
+      <w:lvlJc w:val="left"/>
+      <w:pPr>
+        <w:ind w:left="5760" w:hanging="360"/>
+      </w:pPr>
+      <w:rPr>
+        <w:rFonts w:ascii="Courier New" w:hAnsi="Courier New" w:cs="Courier New" w:hint="default"/>
+      </w:rPr>
+    </w:lvl>
+    <w:lvl w:ilvl="8" w:tplc="04090005" w:tentative="1">
+      <w:start w:val="1"/>
+      <w:numFmt w:val="bullet"/>
+      <w:lvlText w:val=""/>
+      <w:lvlJc w:val="left"/>
+      <w:pPr>
+        <w:ind w:left="6480" w:hanging="360"/>
+      </w:pPr>
+      <w:rPr>
+        <w:rFonts w:ascii="Wingdings" w:hAnsi="Wingdings" w:hint="default"/>
+      </w:rPr>
+    </w:lvl>
+  </w:abstractNum>
+  <w:abstractNum w:abstractNumId="10" w15:restartNumberingAfterBreak="0">
+    <w:nsid w:val="46526A08"/>
+    <w:multiLevelType w:val="hybridMultilevel"/>
+    <w:tmpl w:val="95B85B82"/>
+    <w:lvl w:ilvl="0" w:tplc="04090001">
+      <w:start w:val="1"/>
+      <w:numFmt w:val="bullet"/>
+      <w:lvlText w:val=""/>
+      <w:lvlJc w:val="left"/>
+      <w:pPr>
+        <w:ind w:left="720" w:hanging="360"/>
+      </w:pPr>
+      <w:rPr>
+        <w:rFonts w:ascii="Symbol" w:hAnsi="Symbol" w:hint="default"/>
+      </w:rPr>
+    </w:lvl>
+    <w:lvl w:ilvl="1" w:tplc="04090003" w:tentative="1">
+      <w:start w:val="1"/>
+      <w:numFmt w:val="bullet"/>
+      <w:lvlText w:val="o"/>
+      <w:lvlJc w:val="left"/>
+      <w:pPr>
+        <w:ind w:left="1440" w:hanging="360"/>
+      </w:pPr>
+      <w:rPr>
+        <w:rFonts w:ascii="Courier New" w:hAnsi="Courier New" w:cs="Courier New" w:hint="default"/>
+      </w:rPr>
+    </w:lvl>
+    <w:lvl w:ilvl="2" w:tplc="04090005" w:tentative="1">
+      <w:start w:val="1"/>
+      <w:numFmt w:val="bullet"/>
+      <w:lvlText w:val=""/>
+      <w:lvlJc w:val="left"/>
+      <w:pPr>
+        <w:ind w:left="2160" w:hanging="360"/>
+      </w:pPr>
+      <w:rPr>
+        <w:rFonts w:ascii="Wingdings" w:hAnsi="Wingdings" w:hint="default"/>
+      </w:rPr>
+    </w:lvl>
+    <w:lvl w:ilvl="3" w:tplc="04090001" w:tentative="1">
+      <w:start w:val="1"/>
+      <w:numFmt w:val="bullet"/>
+      <w:lvlText w:val=""/>
+      <w:lvlJc w:val="left"/>
+      <w:pPr>
+        <w:ind w:left="2880" w:hanging="360"/>
+      </w:pPr>
+      <w:rPr>
+        <w:rFonts w:ascii="Symbol" w:hAnsi="Symbol" w:hint="default"/>
+      </w:rPr>
+    </w:lvl>
+    <w:lvl w:ilvl="4" w:tplc="04090003" w:tentative="1">
+      <w:start w:val="1"/>
+      <w:numFmt w:val="bullet"/>
+      <w:lvlText w:val="o"/>
+      <w:lvlJc w:val="left"/>
+      <w:pPr>
+        <w:ind w:left="3600" w:hanging="360"/>
+      </w:pPr>
+      <w:rPr>
+        <w:rFonts w:ascii="Courier New" w:hAnsi="Courier New" w:cs="Courier New" w:hint="default"/>
+      </w:rPr>
+    </w:lvl>
+    <w:lvl w:ilvl="5" w:tplc="04090005" w:tentative="1">
+      <w:start w:val="1"/>
+      <w:numFmt w:val="bullet"/>
+      <w:lvlText w:val=""/>
+      <w:lvlJc w:val="left"/>
+      <w:pPr>
+        <w:ind w:left="4320" w:hanging="360"/>
+      </w:pPr>
+      <w:rPr>
+        <w:rFonts w:ascii="Wingdings" w:hAnsi="Wingdings" w:hint="default"/>
+      </w:rPr>
+    </w:lvl>
+    <w:lvl w:ilvl="6" w:tplc="04090001" w:tentative="1">
+      <w:start w:val="1"/>
+      <w:numFmt w:val="bullet"/>
+      <w:lvlText w:val=""/>
+      <w:lvlJc w:val="left"/>
+      <w:pPr>
+        <w:ind w:left="5040" w:hanging="360"/>
+      </w:pPr>
+      <w:rPr>
+        <w:rFonts w:ascii="Symbol" w:hAnsi="Symbol" w:hint="default"/>
+      </w:rPr>
+    </w:lvl>
+    <w:lvl w:ilvl="7" w:tplc="04090003" w:tentative="1">
+      <w:start w:val="1"/>
+      <w:numFmt w:val="bullet"/>
+      <w:lvlText w:val="o"/>
+      <w:lvlJc w:val="left"/>
+      <w:pPr>
+        <w:ind w:left="5760" w:hanging="360"/>
+      </w:pPr>
+      <w:rPr>
+        <w:rFonts w:ascii="Courier New" w:hAnsi="Courier New" w:cs="Courier New" w:hint="default"/>
+      </w:rPr>
+    </w:lvl>
+    <w:lvl w:ilvl="8" w:tplc="04090005" w:tentative="1">
+      <w:start w:val="1"/>
+      <w:numFmt w:val="bullet"/>
+      <w:lvlText w:val=""/>
+      <w:lvlJc w:val="left"/>
+      <w:pPr>
+        <w:ind w:left="6480" w:hanging="360"/>
+      </w:pPr>
+      <w:rPr>
+        <w:rFonts w:ascii="Wingdings" w:hAnsi="Wingdings" w:hint="default"/>
+      </w:rPr>
+    </w:lvl>
+  </w:abstractNum>
+  <w:abstractNum w:abstractNumId="11" w15:restartNumberingAfterBreak="0">
+    <w:nsid w:val="51DA5ADF"/>
+    <w:multiLevelType w:val="hybridMultilevel"/>
+    <w:tmpl w:val="D444DD00"/>
+    <w:lvl w:ilvl="0" w:tplc="04090001">
+      <w:start w:val="1"/>
+      <w:numFmt w:val="bullet"/>
+      <w:lvlText w:val=""/>
+      <w:lvlJc w:val="left"/>
+      <w:pPr>
+        <w:ind w:left="720" w:hanging="360"/>
+      </w:pPr>
+      <w:rPr>
+        <w:rFonts w:ascii="Symbol" w:hAnsi="Symbol" w:hint="default"/>
+      </w:rPr>
+    </w:lvl>
+    <w:lvl w:ilvl="1" w:tplc="04090003" w:tentative="1">
+      <w:start w:val="1"/>
+      <w:numFmt w:val="bullet"/>
+      <w:lvlText w:val="o"/>
+      <w:lvlJc w:val="left"/>
+      <w:pPr>
+        <w:ind w:left="1440" w:hanging="360"/>
+      </w:pPr>
+      <w:rPr>
+        <w:rFonts w:ascii="Courier New" w:hAnsi="Courier New" w:cs="Courier New" w:hint="default"/>
+      </w:rPr>
+    </w:lvl>
+    <w:lvl w:ilvl="2" w:tplc="04090005" w:tentative="1">
+      <w:start w:val="1"/>
+      <w:numFmt w:val="bullet"/>
+      <w:lvlText w:val=""/>
+      <w:lvlJc w:val="left"/>
+      <w:pPr>
+        <w:ind w:left="2160" w:hanging="360"/>
+      </w:pPr>
+      <w:rPr>
+        <w:rFonts w:ascii="Wingdings" w:hAnsi="Wingdings" w:hint="default"/>
+      </w:rPr>
+    </w:lvl>
+    <w:lvl w:ilvl="3" w:tplc="04090001" w:tentative="1">
+      <w:start w:val="1"/>
+      <w:numFmt w:val="bullet"/>
+      <w:lvlText w:val=""/>
+      <w:lvlJc w:val="left"/>
+      <w:pPr>
+        <w:ind w:left="2880" w:hanging="360"/>
+      </w:pPr>
+      <w:rPr>
+        <w:rFonts w:ascii="Symbol" w:hAnsi="Symbol" w:hint="default"/>
+      </w:rPr>
+    </w:lvl>
+    <w:lvl w:ilvl="4" w:tplc="04090003" w:tentative="1">
+      <w:start w:val="1"/>
+      <w:numFmt w:val="bullet"/>
+      <w:lvlText w:val="o"/>
+      <w:lvlJc w:val="left"/>
+      <w:pPr>
+        <w:ind w:left="3600" w:hanging="360"/>
+      </w:pPr>
+      <w:rPr>
+        <w:rFonts w:ascii="Courier New" w:hAnsi="Courier New" w:cs="Courier New" w:hint="default"/>
+      </w:rPr>
+    </w:lvl>
+    <w:lvl w:ilvl="5" w:tplc="04090005" w:tentative="1">
+      <w:start w:val="1"/>
+      <w:numFmt w:val="bullet"/>
+      <w:lvlText w:val=""/>
+      <w:lvlJc w:val="left"/>
+      <w:pPr>
+        <w:ind w:left="4320" w:hanging="360"/>
+      </w:pPr>
+      <w:rPr>
+        <w:rFonts w:ascii="Wingdings" w:hAnsi="Wingdings" w:hint="default"/>
+      </w:rPr>
+    </w:lvl>
+    <w:lvl w:ilvl="6" w:tplc="04090001" w:tentative="1">
+      <w:start w:val="1"/>
+      <w:numFmt w:val="bullet"/>
+      <w:lvlText w:val=""/>
+      <w:lvlJc w:val="left"/>
+      <w:pPr>
+        <w:ind w:left="5040" w:hanging="360"/>
+      </w:pPr>
+      <w:rPr>
+        <w:rFonts w:ascii="Symbol" w:hAnsi="Symbol" w:hint="default"/>
+      </w:rPr>
+    </w:lvl>
+    <w:lvl w:ilvl="7" w:tplc="04090003" w:tentative="1">
+      <w:start w:val="1"/>
+      <w:numFmt w:val="bullet"/>
+      <w:lvlText w:val="o"/>
+      <w:lvlJc w:val="left"/>
+      <w:pPr>
+        <w:ind w:left="5760" w:hanging="360"/>
+      </w:pPr>
+      <w:rPr>
+        <w:rFonts w:ascii="Courier New" w:hAnsi="Courier New" w:cs="Courier New" w:hint="default"/>
+      </w:rPr>
+    </w:lvl>
+    <w:lvl w:ilvl="8" w:tplc="04090005" w:tentative="1">
+      <w:start w:val="1"/>
+      <w:numFmt w:val="bullet"/>
+      <w:lvlText w:val=""/>
+      <w:lvlJc w:val="left"/>
+      <w:pPr>
+        <w:ind w:left="6480" w:hanging="360"/>
+      </w:pPr>
+      <w:rPr>
+        <w:rFonts w:ascii="Wingdings" w:hAnsi="Wingdings" w:hint="default"/>
+      </w:rPr>
+    </w:lvl>
+  </w:abstractNum>
+  <w:abstractNum w:abstractNumId="12" w15:restartNumberingAfterBreak="0">
+    <w:nsid w:val="5E330B03"/>
+    <w:multiLevelType w:val="hybridMultilevel"/>
+    <w:tmpl w:val="A7B2EBBA"/>
+    <w:lvl w:ilvl="0" w:tplc="04090001">
+      <w:start w:val="1"/>
+      <w:numFmt w:val="bullet"/>
+      <w:lvlText w:val=""/>
+      <w:lvlJc w:val="left"/>
+      <w:pPr>
+        <w:ind w:left="720" w:hanging="360"/>
+      </w:pPr>
+      <w:rPr>
+        <w:rFonts w:ascii="Symbol" w:hAnsi="Symbol" w:hint="default"/>
+      </w:rPr>
+    </w:lvl>
+    <w:lvl w:ilvl="1" w:tplc="04090003" w:tentative="1">
+      <w:start w:val="1"/>
+      <w:numFmt w:val="bullet"/>
+      <w:lvlText w:val="o"/>
+      <w:lvlJc w:val="left"/>
+      <w:pPr>
+        <w:ind w:left="1440" w:hanging="360"/>
+      </w:pPr>
+      <w:rPr>
+        <w:rFonts w:ascii="Courier New" w:hAnsi="Courier New" w:cs="Courier New" w:hint="default"/>
+      </w:rPr>
+    </w:lvl>
+    <w:lvl w:ilvl="2" w:tplc="04090005" w:tentative="1">
+      <w:start w:val="1"/>
+      <w:numFmt w:val="bullet"/>
+      <w:lvlText w:val=""/>
+      <w:lvlJc w:val="left"/>
+      <w:pPr>
+        <w:ind w:left="2160" w:hanging="360"/>
+      </w:pPr>
+      <w:rPr>
+        <w:rFonts w:ascii="Wingdings" w:hAnsi="Wingdings" w:hint="default"/>
+      </w:rPr>
+    </w:lvl>
+    <w:lvl w:ilvl="3" w:tplc="04090001" w:tentative="1">
+      <w:start w:val="1"/>
+      <w:numFmt w:val="bullet"/>
+      <w:lvlText w:val=""/>
+      <w:lvlJc w:val="left"/>
+      <w:pPr>
+        <w:ind w:left="2880" w:hanging="360"/>
+      </w:pPr>
+      <w:rPr>
+        <w:rFonts w:ascii="Symbol" w:hAnsi="Symbol" w:hint="default"/>
+      </w:rPr>
+    </w:lvl>
+    <w:lvl w:ilvl="4" w:tplc="04090003" w:tentative="1">
+      <w:start w:val="1"/>
+      <w:numFmt w:val="bullet"/>
+      <w:lvlText w:val="o"/>
+      <w:lvlJc w:val="left"/>
+      <w:pPr>
+        <w:ind w:left="3600" w:hanging="360"/>
+      </w:pPr>
+      <w:rPr>
+        <w:rFonts w:ascii="Courier New" w:hAnsi="Courier New" w:cs="Courier New" w:hint="default"/>
+      </w:rPr>
+    </w:lvl>
+    <w:lvl w:ilvl="5" w:tplc="04090005" w:tentative="1">
+      <w:start w:val="1"/>
+      <w:numFmt w:val="bullet"/>
+      <w:lvlText w:val=""/>
+      <w:lvlJc w:val="left"/>
+      <w:pPr>
+        <w:ind w:left="4320" w:hanging="360"/>
+      </w:pPr>
+      <w:rPr>
+        <w:rFonts w:ascii="Wingdings" w:hAnsi="Wingdings" w:hint="default"/>
+      </w:rPr>
+    </w:lvl>
+    <w:lvl w:ilvl="6" w:tplc="04090001" w:tentative="1">
+      <w:start w:val="1"/>
+      <w:numFmt w:val="bullet"/>
+      <w:lvlText w:val=""/>
+      <w:lvlJc w:val="left"/>
+      <w:pPr>
+        <w:ind w:left="5040" w:hanging="360"/>
+      </w:pPr>
+      <w:rPr>
+        <w:rFonts w:ascii="Symbol" w:hAnsi="Symbol" w:hint="default"/>
+      </w:rPr>
+    </w:lvl>
+    <w:lvl w:ilvl="7" w:tplc="04090003" w:tentative="1">
+      <w:start w:val="1"/>
+      <w:numFmt w:val="bullet"/>
+      <w:lvlText w:val="o"/>
+      <w:lvlJc w:val="left"/>
+      <w:pPr>
+        <w:ind w:left="5760" w:hanging="360"/>
+      </w:pPr>
+      <w:rPr>
+        <w:rFonts w:ascii="Courier New" w:hAnsi="Courier New" w:cs="Courier New" w:hint="default"/>
+      </w:rPr>
+    </w:lvl>
+    <w:lvl w:ilvl="8" w:tplc="04090005" w:tentative="1">
+      <w:start w:val="1"/>
+      <w:numFmt w:val="bullet"/>
+      <w:lvlText w:val=""/>
+      <w:lvlJc w:val="left"/>
+      <w:pPr>
+        <w:ind w:left="6480" w:hanging="360"/>
+      </w:pPr>
+      <w:rPr>
+        <w:rFonts w:ascii="Wingdings" w:hAnsi="Wingdings" w:hint="default"/>
+      </w:rPr>
+    </w:lvl>
+  </w:abstractNum>
+  <w:abstractNum w:abstractNumId="13" w15:restartNumberingAfterBreak="0">
+    <w:nsid w:val="68C87B34"/>
+    <w:multiLevelType w:val="hybridMultilevel"/>
+    <w:tmpl w:val="AE08170E"/>
+    <w:lvl w:ilvl="0" w:tplc="04090001">
+      <w:start w:val="1"/>
+      <w:numFmt w:val="bullet"/>
+      <w:lvlText w:val=""/>
+      <w:lvlJc w:val="left"/>
+      <w:pPr>
+        <w:ind w:left="720" w:hanging="360"/>
+      </w:pPr>
+      <w:rPr>
+        <w:rFonts w:ascii="Symbol" w:hAnsi="Symbol" w:hint="default"/>
+      </w:rPr>
+    </w:lvl>
+    <w:lvl w:ilvl="1" w:tplc="04090003" w:tentative="1">
+      <w:start w:val="1"/>
+      <w:numFmt w:val="bullet"/>
+      <w:lvlText w:val="o"/>
+      <w:lvlJc w:val="left"/>
+      <w:pPr>
+        <w:ind w:left="1440" w:hanging="360"/>
+      </w:pPr>
+      <w:rPr>
+        <w:rFonts w:ascii="Courier New" w:hAnsi="Courier New" w:cs="Courier New" w:hint="default"/>
+      </w:rPr>
+    </w:lvl>
+    <w:lvl w:ilvl="2" w:tplc="04090005" w:tentative="1">
+      <w:start w:val="1"/>
+      <w:numFmt w:val="bullet"/>
+      <w:lvlText w:val=""/>
+      <w:lvlJc w:val="left"/>
+      <w:pPr>
+        <w:ind w:left="2160" w:hanging="360"/>
+      </w:pPr>
+      <w:rPr>
+        <w:rFonts w:ascii="Wingdings" w:hAnsi="Wingdings" w:hint="default"/>
+      </w:rPr>
+    </w:lvl>
+    <w:lvl w:ilvl="3" w:tplc="04090001" w:tentative="1">
+      <w:start w:val="1"/>
+      <w:numFmt w:val="bullet"/>
+      <w:lvlText w:val=""/>
+      <w:lvlJc w:val="left"/>
+      <w:pPr>
+        <w:ind w:left="2880" w:hanging="360"/>
+      </w:pPr>
+      <w:rPr>
+        <w:rFonts w:ascii="Symbol" w:hAnsi="Symbol" w:hint="default"/>
+      </w:rPr>
+    </w:lvl>
+    <w:lvl w:ilvl="4" w:tplc="04090003" w:tentative="1">
+      <w:start w:val="1"/>
+      <w:numFmt w:val="bullet"/>
+      <w:lvlText w:val="o"/>
+      <w:lvlJc w:val="left"/>
+      <w:pPr>
+        <w:ind w:left="3600" w:hanging="360"/>
+      </w:pPr>
+      <w:rPr>
+        <w:rFonts w:ascii="Courier New" w:hAnsi="Courier New" w:cs="Courier New" w:hint="default"/>
+      </w:rPr>
+    </w:lvl>
+    <w:lvl w:ilvl="5" w:tplc="04090005" w:tentative="1">
+      <w:start w:val="1"/>
+      <w:numFmt w:val="bullet"/>
+      <w:lvlText w:val=""/>
+      <w:lvlJc w:val="left"/>
+      <w:pPr>
+        <w:ind w:left="4320" w:hanging="360"/>
+      </w:pPr>
+      <w:rPr>
+        <w:rFonts w:ascii="Wingdings" w:hAnsi="Wingdings" w:hint="default"/>
+      </w:rPr>
+    </w:lvl>
+    <w:lvl w:ilvl="6" w:tplc="04090001" w:tentative="1">
+      <w:start w:val="1"/>
+      <w:numFmt w:val="bullet"/>
+      <w:lvlText w:val=""/>
+      <w:lvlJc w:val="left"/>
+      <w:pPr>
+        <w:ind w:left="5040" w:hanging="360"/>
+      </w:pPr>
+      <w:rPr>
+        <w:rFonts w:ascii="Symbol" w:hAnsi="Symbol" w:hint="default"/>
+      </w:rPr>
+    </w:lvl>
+    <w:lvl w:ilvl="7" w:tplc="04090003" w:tentative="1">
+      <w:start w:val="1"/>
+      <w:numFmt w:val="bullet"/>
+      <w:lvlText w:val="o"/>
+      <w:lvlJc w:val="left"/>
+      <w:pPr>
+        <w:ind w:left="5760" w:hanging="360"/>
+      </w:pPr>
+      <w:rPr>
+        <w:rFonts w:ascii="Courier New" w:hAnsi="Courier New" w:cs="Courier New" w:hint="default"/>
+      </w:rPr>
+    </w:lvl>
+    <w:lvl w:ilvl="8" w:tplc="04090005" w:tentative="1">
+      <w:start w:val="1"/>
+      <w:numFmt w:val="bullet"/>
+      <w:lvlText w:val=""/>
+      <w:lvlJc w:val="left"/>
+      <w:pPr>
+        <w:ind w:left="6480" w:hanging="360"/>
+      </w:pPr>
+      <w:rPr>
+        <w:rFonts w:ascii="Wingdings" w:hAnsi="Wingdings" w:hint="default"/>
+      </w:rPr>
+    </w:lvl>
+  </w:abstractNum>
+  <w:abstractNum w:abstractNumId="14" w15:restartNumberingAfterBreak="0">
+    <w:nsid w:val="7E303A60"/>
+    <w:multiLevelType w:val="hybridMultilevel"/>
+    <w:tmpl w:val="7C788214"/>
+    <w:lvl w:ilvl="0" w:tplc="04090001">
+      <w:start w:val="1"/>
+      <w:numFmt w:val="bullet"/>
+      <w:lvlText w:val=""/>
+      <w:lvlJc w:val="left"/>
+      <w:pPr>
+        <w:ind w:left="720" w:hanging="360"/>
+      </w:pPr>
+      <w:rPr>
+        <w:rFonts w:ascii="Symbol" w:hAnsi="Symbol" w:hint="default"/>
+      </w:rPr>
+    </w:lvl>
+    <w:lvl w:ilvl="1" w:tplc="04090003" w:tentative="1">
+      <w:start w:val="1"/>
+      <w:numFmt w:val="bullet"/>
+      <w:lvlText w:val="o"/>
+      <w:lvlJc w:val="left"/>
+      <w:pPr>
+        <w:ind w:left="1440" w:hanging="360"/>
+      </w:pPr>
+      <w:rPr>
+        <w:rFonts w:ascii="Courier New" w:hAnsi="Courier New" w:cs="Courier New" w:hint="default"/>
+      </w:rPr>
+    </w:lvl>
+    <w:lvl w:ilvl="2" w:tplc="04090005" w:tentative="1">
+      <w:start w:val="1"/>
+      <w:numFmt w:val="bullet"/>
+      <w:lvlText w:val=""/>
+      <w:lvlJc w:val="left"/>
+      <w:pPr>
+        <w:ind w:left="2160" w:hanging="360"/>
+      </w:pPr>
+      <w:rPr>
+        <w:rFonts w:ascii="Wingdings" w:hAnsi="Wingdings" w:hint="default"/>
+      </w:rPr>
+    </w:lvl>
+    <w:lvl w:ilvl="3" w:tplc="04090001" w:tentative="1">
+      <w:start w:val="1"/>
+      <w:numFmt w:val="bullet"/>
+      <w:lvlText w:val=""/>
+      <w:lvlJc w:val="left"/>
+      <w:pPr>
+        <w:ind w:left="2880" w:hanging="360"/>
+      </w:pPr>
+      <w:rPr>
+        <w:rFonts w:ascii="Symbol" w:hAnsi="Symbol" w:hint="default"/>
+      </w:rPr>
+    </w:lvl>
+    <w:lvl w:ilvl="4" w:tplc="04090003" w:tentative="1">
+      <w:start w:val="1"/>
+      <w:numFmt w:val="bullet"/>
+      <w:lvlText w:val="o"/>
+      <w:lvlJc w:val="left"/>
+      <w:pPr>
+        <w:ind w:left="3600" w:hanging="360"/>
+      </w:pPr>
+      <w:rPr>
+        <w:rFonts w:ascii="Courier New" w:hAnsi="Courier New" w:cs="Courier New" w:hint="default"/>
+      </w:rPr>
+    </w:lvl>
+    <w:lvl w:ilvl="5" w:tplc="04090005" w:tentative="1">
+      <w:start w:val="1"/>
+      <w:numFmt w:val="bullet"/>
+      <w:lvlText w:val=""/>
+      <w:lvlJc w:val="left"/>
+      <w:pPr>
+        <w:ind w:left="4320" w:hanging="360"/>
+      </w:pPr>
+      <w:rPr>
+        <w:rFonts w:ascii="Wingdings" w:hAnsi="Wingdings" w:hint="default"/>
+      </w:rPr>
+    </w:lvl>
+    <w:lvl w:ilvl="6" w:tplc="04090001" w:tentative="1">
+      <w:start w:val="1"/>
+      <w:numFmt w:val="bullet"/>
+      <w:lvlText w:val=""/>
+      <w:lvlJc w:val="left"/>
+      <w:pPr>
+        <w:ind w:left="5040" w:hanging="360"/>
+      </w:pPr>
+      <w:rPr>
+        <w:rFonts w:ascii="Symbol" w:hAnsi="Symbol" w:hint="default"/>
+      </w:rPr>
+    </w:lvl>
+    <w:lvl w:ilvl="7" w:tplc="04090003" w:tentative="1">
+      <w:start w:val="1"/>
+      <w:numFmt w:val="bullet"/>
+      <w:lvlText w:val="o"/>
+      <w:lvlJc w:val="left"/>
+      <w:pPr>
+        <w:ind w:left="5760" w:hanging="360"/>
+      </w:pPr>
+      <w:rPr>
+        <w:rFonts w:ascii="Courier New" w:hAnsi="Courier New" w:cs="Courier New" w:hint="default"/>
+      </w:rPr>
+    </w:lvl>
+    <w:lvl w:ilvl="8" w:tplc="04090005" w:tentative="1">
+      <w:start w:val="1"/>
+      <w:numFmt w:val="bullet"/>
+      <w:lvlText w:val=""/>
+      <w:lvlJc w:val="left"/>
+      <w:pPr>
+        <w:ind w:left="6480" w:hanging="360"/>
+      </w:pPr>
+      <w:rPr>
+        <w:rFonts w:ascii="Wingdings" w:hAnsi="Wingdings" w:hint="default"/>
+      </w:rPr>
+    </w:lvl>
+  </w:abstractNum>
+  <w:abstractNum w:abstractNumId="15" w15:restartNumberingAfterBreak="0">
     <w:nsid w:val="7FBA672D"/>
     <w:multiLevelType w:val="hybridMultilevel"/>
     <w:tmpl w:val="0F684608"/>
@@ -1030,13 +3071,49 @@
     <w:abstractNumId w:val="1"/>
   </w:num>
   <w:num w:numId="2">
-    <w:abstractNumId w:val="2"/>
+    <w:abstractNumId w:val="3"/>
   </w:num>
   <w:num w:numId="3">
-    <w:abstractNumId w:val="3"/>
+    <w:abstractNumId w:val="15"/>
   </w:num>
   <w:num w:numId="4">
     <w:abstractNumId w:val="0"/>
+  </w:num>
+  <w:num w:numId="5">
+    <w:abstractNumId w:val="9"/>
+  </w:num>
+  <w:num w:numId="6">
+    <w:abstractNumId w:val="8"/>
+  </w:num>
+  <w:num w:numId="7">
+    <w:abstractNumId w:val="2"/>
+  </w:num>
+  <w:num w:numId="8">
+    <w:abstractNumId w:val="10"/>
+  </w:num>
+  <w:num w:numId="9">
+    <w:abstractNumId w:val="14"/>
+  </w:num>
+  <w:num w:numId="10">
+    <w:abstractNumId w:val="6"/>
+  </w:num>
+  <w:num w:numId="11">
+    <w:abstractNumId w:val="7"/>
+  </w:num>
+  <w:num w:numId="12">
+    <w:abstractNumId w:val="4"/>
+  </w:num>
+  <w:num w:numId="13">
+    <w:abstractNumId w:val="12"/>
+  </w:num>
+  <w:num w:numId="14">
+    <w:abstractNumId w:val="5"/>
+  </w:num>
+  <w:num w:numId="15">
+    <w:abstractNumId w:val="13"/>
+  </w:num>
+  <w:num w:numId="16">
+    <w:abstractNumId w:val="11"/>
   </w:num>
 </w:numbering>
 </file>

</xml_diff>